<commit_message>
updates to facture and attestation
</commit_message>
<xml_diff>
--- a/templates/attestation.docx
+++ b/templates/attestation.docx
@@ -4,14 +4,7 @@
   <w:body>
     <w:p>
       <w:pPr>
-        <w:pStyle w:val="Title"/>
-      </w:pPr>
-      <w:r>
-        <w:t>ATTESTATION DE FORMATION</w:t>
-      </w:r>
-    </w:p>
-    <w:p>
-      <w:pPr>
+        <w:spacing w:before="240"/>
         <w:rPr>
           <w:szCs w:val="18"/>
         </w:rPr>
@@ -121,7 +114,7 @@
     </w:p>
     <w:tbl>
       <w:tblPr>
-        <w:tblStyle w:val="ListTable6Colorful-Accent6"/>
+        <w:tblStyle w:val="TableauListe6Couleur-Accentuation6"/>
         <w:tblW w:w="10773" w:type="dxa"/>
         <w:tblCellMar>
           <w:top w:w="57" w:type="dxa"/>
@@ -862,7 +855,7 @@
     </w:p>
     <w:p>
       <w:pPr>
-        <w:pStyle w:val="NoSpacing"/>
+        <w:pStyle w:val="Sansinterligne"/>
         <w:keepNext/>
         <w:ind w:firstLine="5529"/>
         <w:rPr>
@@ -947,7 +940,7 @@
     </w:p>
     <w:p>
       <w:pPr>
-        <w:pStyle w:val="NoSpacing"/>
+        <w:pStyle w:val="Sansinterligne"/>
         <w:keepNext/>
         <w:ind w:firstLine="5529"/>
         <w:rPr>
@@ -965,7 +958,7 @@
     </w:p>
     <w:p>
       <w:pPr>
-        <w:pStyle w:val="NoSpacing"/>
+        <w:pStyle w:val="Sansinterligne"/>
         <w:keepNext/>
         <w:ind w:firstLine="5529"/>
       </w:pPr>
@@ -974,9 +967,9 @@
           <w:noProof/>
         </w:rPr>
         <w:drawing>
-          <wp:inline distT="0" distB="0" distL="0" distR="0" wp14:anchorId="226C9689" wp14:editId="3AD7C5AF">
-            <wp:extent cx="1063256" cy="922428"/>
-            <wp:effectExtent l="0" t="0" r="3810" b="0"/>
+          <wp:inline distT="0" distB="0" distL="0" distR="0" wp14:anchorId="226C9689" wp14:editId="72441D67">
+            <wp:extent cx="895902" cy="777240"/>
+            <wp:effectExtent l="0" t="0" r="0" b="3810"/>
             <wp:docPr id="2126556765" name="Picture 1" descr="Une image contenant ustensiles de cuisine  Description générée automatiquement"/>
             <wp:cNvGraphicFramePr>
               <a:graphicFrameLocks xmlns:a="http://schemas.openxmlformats.org/drawingml/2006/main" noChangeAspect="1"/>
@@ -1004,7 +997,7 @@
                   <pic:spPr bwMode="auto">
                     <a:xfrm>
                       <a:off x="0" y="0"/>
-                      <a:ext cx="1091650" cy="947061"/>
+                      <a:ext cx="925724" cy="803112"/>
                     </a:xfrm>
                     <a:prstGeom prst="rect">
                       <a:avLst/>
@@ -1026,41 +1019,6 @@
         </w:drawing>
       </w:r>
     </w:p>
-    <w:p>
-      <w:pPr>
-        <w:pStyle w:val="NoSpacing"/>
-        <w:keepNext/>
-        <w:ind w:firstLine="5529"/>
-      </w:pPr>
-    </w:p>
-    <w:p>
-      <w:pPr>
-        <w:pStyle w:val="NoSpacing"/>
-        <w:keepNext/>
-        <w:ind w:firstLine="5529"/>
-      </w:pPr>
-    </w:p>
-    <w:p>
-      <w:pPr>
-        <w:pStyle w:val="NoSpacing"/>
-        <w:keepNext/>
-        <w:ind w:firstLine="5529"/>
-      </w:pPr>
-    </w:p>
-    <w:p>
-      <w:pPr>
-        <w:pStyle w:val="NoSpacing"/>
-        <w:keepNext/>
-        <w:ind w:firstLine="5529"/>
-      </w:pPr>
-    </w:p>
-    <w:p>
-      <w:pPr>
-        <w:pStyle w:val="NoSpacing"/>
-        <w:keepNext/>
-        <w:ind w:firstLine="5529"/>
-      </w:pPr>
-    </w:p>
     <w:sectPr>
       <w:headerReference w:type="default" r:id="rId11"/>
       <w:footerReference w:type="default" r:id="rId12"/>
@@ -1105,7 +1063,7 @@
 <w:ftr xmlns:wpc="http://schemas.microsoft.com/office/word/2010/wordprocessingCanvas" xmlns:cx="http://schemas.microsoft.com/office/drawing/2014/chartex" xmlns:cx1="http://schemas.microsoft.com/office/drawing/2015/9/8/chartex" xmlns:cx2="http://schemas.microsoft.com/office/drawing/2015/10/21/chartex" xmlns:cx3="http://schemas.microsoft.com/office/drawing/2016/5/9/chartex" xmlns:cx4="http://schemas.microsoft.com/office/drawing/2016/5/10/chartex" xmlns:cx5="http://schemas.microsoft.com/office/drawing/2016/5/11/chartex" xmlns:cx6="http://schemas.microsoft.com/office/drawing/2016/5/12/chartex" xmlns:cx7="http://schemas.microsoft.com/office/drawing/2016/5/13/chartex" xmlns:cx8="http://schemas.microsoft.com/office/drawing/2016/5/14/chartex" xmlns:mc="http://schemas.openxmlformats.org/markup-compatibility/2006" xmlns:aink="http://schemas.microsoft.com/office/drawing/2016/ink" xmlns:am3d="http://schemas.microsoft.com/office/drawing/2017/model3d" xmlns:o="urn:schemas-microsoft-com:office:office" xmlns:oel="http://schemas.microsoft.com/office/2019/extlst" xmlns:r="http://schemas.openxmlformats.org/officeDocument/2006/relationships" xmlns:m="http://schemas.openxmlformats.org/officeDocument/2006/math" xmlns:v="urn:schemas-microsoft-com:vml" xmlns:wp14="http://schemas.microsoft.com/office/word/2010/wordprocessingDrawing" xmlns:wp="http://schemas.openxmlformats.org/drawingml/2006/wordprocessingDrawing" xmlns:w10="urn:schemas-microsoft-com:office:word" xmlns:w="http://schemas.openxmlformats.org/wordprocessingml/2006/main" xmlns:w14="http://schemas.microsoft.com/office/word/2010/wordml" xmlns:w15="http://schemas.microsoft.com/office/word/2012/wordml" xmlns:w16cex="http://schemas.microsoft.com/office/word/2018/wordml/cex" xmlns:w16cid="http://schemas.microsoft.com/office/word/2016/wordml/cid" xmlns:w16="http://schemas.microsoft.com/office/word/2018/wordml" xmlns:w16du="http://schemas.microsoft.com/office/word/2023/wordml/word16du" xmlns:w16sdtdh="http://schemas.microsoft.com/office/word/2020/wordml/sdtdatahash" xmlns:w16se="http://schemas.microsoft.com/office/word/2015/wordml/symex" xmlns:wpg="http://schemas.microsoft.com/office/word/2010/wordprocessingGroup" xmlns:wpi="http://schemas.microsoft.com/office/word/2010/wordprocessingInk" xmlns:wne="http://schemas.microsoft.com/office/word/2006/wordml" xmlns:wps="http://schemas.microsoft.com/office/word/2010/wordprocessingShape" mc:Ignorable="w14 w15 w16se w16cid w16 w16cex w16sdtdh w16du wp14">
   <w:p>
     <w:pPr>
-      <w:pStyle w:val="Footer"/>
+      <w:pStyle w:val="Pieddepage"/>
       <w:tabs>
         <w:tab w:val="clear" w:pos="9072"/>
       </w:tabs>
@@ -1183,7 +1141,7 @@
     <w:hyperlink r:id="rId1" w:history="1">
       <w:r>
         <w:rPr>
-          <w:rStyle w:val="Hyperlink"/>
+          <w:rStyle w:val="Lienhypertexte"/>
           <w:color w:val="262626" w:themeColor="text1" w:themeTint="D9"/>
           <w:szCs w:val="18"/>
         </w:rPr>
@@ -1193,7 +1151,7 @@
   </w:p>
   <w:p>
     <w:pPr>
-      <w:pStyle w:val="Footer"/>
+      <w:pStyle w:val="Pieddepage"/>
       <w:tabs>
         <w:tab w:val="clear" w:pos="9072"/>
       </w:tabs>
@@ -1319,7 +1277,7 @@
 <w:ftr xmlns:wpc="http://schemas.microsoft.com/office/word/2010/wordprocessingCanvas" xmlns:cx="http://schemas.microsoft.com/office/drawing/2014/chartex" xmlns:cx1="http://schemas.microsoft.com/office/drawing/2015/9/8/chartex" xmlns:cx2="http://schemas.microsoft.com/office/drawing/2015/10/21/chartex" xmlns:cx3="http://schemas.microsoft.com/office/drawing/2016/5/9/chartex" xmlns:cx4="http://schemas.microsoft.com/office/drawing/2016/5/10/chartex" xmlns:cx5="http://schemas.microsoft.com/office/drawing/2016/5/11/chartex" xmlns:cx6="http://schemas.microsoft.com/office/drawing/2016/5/12/chartex" xmlns:cx7="http://schemas.microsoft.com/office/drawing/2016/5/13/chartex" xmlns:cx8="http://schemas.microsoft.com/office/drawing/2016/5/14/chartex" xmlns:mc="http://schemas.openxmlformats.org/markup-compatibility/2006" xmlns:aink="http://schemas.microsoft.com/office/drawing/2016/ink" xmlns:am3d="http://schemas.microsoft.com/office/drawing/2017/model3d" xmlns:o="urn:schemas-microsoft-com:office:office" xmlns:oel="http://schemas.microsoft.com/office/2019/extlst" xmlns:r="http://schemas.openxmlformats.org/officeDocument/2006/relationships" xmlns:m="http://schemas.openxmlformats.org/officeDocument/2006/math" xmlns:v="urn:schemas-microsoft-com:vml" xmlns:wp14="http://schemas.microsoft.com/office/word/2010/wordprocessingDrawing" xmlns:wp="http://schemas.openxmlformats.org/drawingml/2006/wordprocessingDrawing" xmlns:w10="urn:schemas-microsoft-com:office:word" xmlns:w="http://schemas.openxmlformats.org/wordprocessingml/2006/main" xmlns:w14="http://schemas.microsoft.com/office/word/2010/wordml" xmlns:w15="http://schemas.microsoft.com/office/word/2012/wordml" xmlns:w16cex="http://schemas.microsoft.com/office/word/2018/wordml/cex" xmlns:w16cid="http://schemas.microsoft.com/office/word/2016/wordml/cid" xmlns:w16="http://schemas.microsoft.com/office/word/2018/wordml" xmlns:w16du="http://schemas.microsoft.com/office/word/2023/wordml/word16du" xmlns:w16sdtdh="http://schemas.microsoft.com/office/word/2020/wordml/sdtdatahash" xmlns:w16se="http://schemas.microsoft.com/office/word/2015/wordml/symex" xmlns:wpg="http://schemas.microsoft.com/office/word/2010/wordprocessingGroup" xmlns:wpi="http://schemas.microsoft.com/office/word/2010/wordprocessingInk" xmlns:wne="http://schemas.microsoft.com/office/word/2006/wordml" xmlns:wps="http://schemas.microsoft.com/office/word/2010/wordprocessingShape" mc:Ignorable="w14 w15 w16se w16cid w16 w16cex w16sdtdh w16du wp14">
   <w:p>
     <w:pPr>
-      <w:pStyle w:val="Footer"/>
+      <w:pStyle w:val="Pieddepage"/>
       <w:tabs>
         <w:tab w:val="clear" w:pos="9072"/>
       </w:tabs>
@@ -1403,7 +1361,7 @@
     <w:hyperlink r:id="rId1" w:history="1">
       <w:r>
         <w:rPr>
-          <w:rStyle w:val="Hyperlink"/>
+          <w:rStyle w:val="Lienhypertexte"/>
           <w:b/>
           <w:bCs/>
           <w:szCs w:val="18"/>
@@ -1414,7 +1372,7 @@
   </w:p>
   <w:p>
     <w:pPr>
-      <w:pStyle w:val="Footer"/>
+      <w:pStyle w:val="Pieddepage"/>
       <w:tabs>
         <w:tab w:val="clear" w:pos="9072"/>
       </w:tabs>
@@ -1537,7 +1495,7 @@
 <w:hdr xmlns:wpc="http://schemas.microsoft.com/office/word/2010/wordprocessingCanvas" xmlns:cx="http://schemas.microsoft.com/office/drawing/2014/chartex" xmlns:cx1="http://schemas.microsoft.com/office/drawing/2015/9/8/chartex" xmlns:cx2="http://schemas.microsoft.com/office/drawing/2015/10/21/chartex" xmlns:cx3="http://schemas.microsoft.com/office/drawing/2016/5/9/chartex" xmlns:cx4="http://schemas.microsoft.com/office/drawing/2016/5/10/chartex" xmlns:cx5="http://schemas.microsoft.com/office/drawing/2016/5/11/chartex" xmlns:cx6="http://schemas.microsoft.com/office/drawing/2016/5/12/chartex" xmlns:cx7="http://schemas.microsoft.com/office/drawing/2016/5/13/chartex" xmlns:cx8="http://schemas.microsoft.com/office/drawing/2016/5/14/chartex" xmlns:mc="http://schemas.openxmlformats.org/markup-compatibility/2006" xmlns:aink="http://schemas.microsoft.com/office/drawing/2016/ink" xmlns:am3d="http://schemas.microsoft.com/office/drawing/2017/model3d" xmlns:o="urn:schemas-microsoft-com:office:office" xmlns:oel="http://schemas.microsoft.com/office/2019/extlst" xmlns:r="http://schemas.openxmlformats.org/officeDocument/2006/relationships" xmlns:m="http://schemas.openxmlformats.org/officeDocument/2006/math" xmlns:v="urn:schemas-microsoft-com:vml" xmlns:wp14="http://schemas.microsoft.com/office/word/2010/wordprocessingDrawing" xmlns:wp="http://schemas.openxmlformats.org/drawingml/2006/wordprocessingDrawing" xmlns:w10="urn:schemas-microsoft-com:office:word" xmlns:w="http://schemas.openxmlformats.org/wordprocessingml/2006/main" xmlns:w14="http://schemas.microsoft.com/office/word/2010/wordml" xmlns:w15="http://schemas.microsoft.com/office/word/2012/wordml" xmlns:w16cex="http://schemas.microsoft.com/office/word/2018/wordml/cex" xmlns:w16cid="http://schemas.microsoft.com/office/word/2016/wordml/cid" xmlns:w16="http://schemas.microsoft.com/office/word/2018/wordml" xmlns:w16du="http://schemas.microsoft.com/office/word/2023/wordml/word16du" xmlns:w16sdtdh="http://schemas.microsoft.com/office/word/2020/wordml/sdtdatahash" xmlns:w16se="http://schemas.microsoft.com/office/word/2015/wordml/symex" xmlns:wpg="http://schemas.microsoft.com/office/word/2010/wordprocessingGroup" xmlns:wpi="http://schemas.microsoft.com/office/word/2010/wordprocessingInk" xmlns:wne="http://schemas.microsoft.com/office/word/2006/wordml" xmlns:wps="http://schemas.microsoft.com/office/word/2010/wordprocessingShape" mc:Ignorable="w14 w15 w16se w16cid w16 w16cex w16sdtdh w16du wp14">
   <w:tbl>
     <w:tblPr>
-      <w:tblStyle w:val="TableGrid"/>
+      <w:tblStyle w:val="Grilledutableau"/>
       <w:tblW w:w="10450" w:type="dxa"/>
       <w:tblBorders>
         <w:top w:val="none" w:sz="0" w:space="0" w:color="auto"/>
@@ -1749,7 +1707,7 @@
   </w:tbl>
   <w:p>
     <w:pPr>
-      <w:pStyle w:val="Header"/>
+      <w:pStyle w:val="En-tte"/>
       <w:rPr>
         <w:sz w:val="2"/>
         <w:szCs w:val="2"/>
@@ -1763,7 +1721,7 @@
 <w:hdr xmlns:wpc="http://schemas.microsoft.com/office/word/2010/wordprocessingCanvas" xmlns:cx="http://schemas.microsoft.com/office/drawing/2014/chartex" xmlns:cx1="http://schemas.microsoft.com/office/drawing/2015/9/8/chartex" xmlns:cx2="http://schemas.microsoft.com/office/drawing/2015/10/21/chartex" xmlns:cx3="http://schemas.microsoft.com/office/drawing/2016/5/9/chartex" xmlns:cx4="http://schemas.microsoft.com/office/drawing/2016/5/10/chartex" xmlns:cx5="http://schemas.microsoft.com/office/drawing/2016/5/11/chartex" xmlns:cx6="http://schemas.microsoft.com/office/drawing/2016/5/12/chartex" xmlns:cx7="http://schemas.microsoft.com/office/drawing/2016/5/13/chartex" xmlns:cx8="http://schemas.microsoft.com/office/drawing/2016/5/14/chartex" xmlns:mc="http://schemas.openxmlformats.org/markup-compatibility/2006" xmlns:aink="http://schemas.microsoft.com/office/drawing/2016/ink" xmlns:am3d="http://schemas.microsoft.com/office/drawing/2017/model3d" xmlns:o="urn:schemas-microsoft-com:office:office" xmlns:oel="http://schemas.microsoft.com/office/2019/extlst" xmlns:r="http://schemas.openxmlformats.org/officeDocument/2006/relationships" xmlns:m="http://schemas.openxmlformats.org/officeDocument/2006/math" xmlns:v="urn:schemas-microsoft-com:vml" xmlns:wp14="http://schemas.microsoft.com/office/word/2010/wordprocessingDrawing" xmlns:wp="http://schemas.openxmlformats.org/drawingml/2006/wordprocessingDrawing" xmlns:w10="urn:schemas-microsoft-com:office:word" xmlns:w="http://schemas.openxmlformats.org/wordprocessingml/2006/main" xmlns:w14="http://schemas.microsoft.com/office/word/2010/wordml" xmlns:w15="http://schemas.microsoft.com/office/word/2012/wordml" xmlns:w16cex="http://schemas.microsoft.com/office/word/2018/wordml/cex" xmlns:w16cid="http://schemas.microsoft.com/office/word/2016/wordml/cid" xmlns:w16="http://schemas.microsoft.com/office/word/2018/wordml" xmlns:w16du="http://schemas.microsoft.com/office/word/2023/wordml/word16du" xmlns:w16sdtdh="http://schemas.microsoft.com/office/word/2020/wordml/sdtdatahash" xmlns:w16se="http://schemas.microsoft.com/office/word/2015/wordml/symex" xmlns:wpg="http://schemas.microsoft.com/office/word/2010/wordprocessingGroup" xmlns:wpi="http://schemas.microsoft.com/office/word/2010/wordprocessingInk" xmlns:wne="http://schemas.microsoft.com/office/word/2006/wordml" xmlns:wps="http://schemas.microsoft.com/office/word/2010/wordprocessingShape" mc:Ignorable="w14 w15 w16se w16cid w16 w16cex w16sdtdh w16du wp14">
   <w:tbl>
     <w:tblPr>
-      <w:tblStyle w:val="TableGrid"/>
+      <w:tblStyle w:val="Grilledutableau"/>
       <w:tblW w:w="10450" w:type="dxa"/>
       <w:tblBorders>
         <w:top w:val="none" w:sz="0" w:space="0" w:color="auto"/>
@@ -1777,8 +1735,8 @@
     </w:tblPr>
     <w:tblGrid>
       <w:gridCol w:w="3261"/>
-      <w:gridCol w:w="5386"/>
-      <w:gridCol w:w="1803"/>
+      <w:gridCol w:w="5670"/>
+      <w:gridCol w:w="1519"/>
     </w:tblGrid>
     <w:tr>
       <w:tc>
@@ -1857,7 +1815,7 @@
       </w:tc>
       <w:tc>
         <w:tcPr>
-          <w:tcW w:w="5386" w:type="dxa"/>
+          <w:tcW w:w="5670" w:type="dxa"/>
         </w:tcPr>
         <w:p>
           <w:pPr>
@@ -1865,29 +1823,25 @@
             <w:rPr>
               <w:b/>
               <w:bCs/>
-              <w:sz w:val="22"/>
+              <w:sz w:val="40"/>
+              <w:szCs w:val="40"/>
             </w:rPr>
           </w:pPr>
           <w:r>
             <w:rPr>
               <w:b/>
               <w:bCs/>
-              <w:sz w:val="22"/>
+              <w:sz w:val="40"/>
+              <w:szCs w:val="40"/>
             </w:rPr>
-            <w:t>FORMATIONS</w:t>
+            <w:t>Attestation de formation</w:t>
           </w:r>
         </w:p>
-        <w:p>
-          <w:pPr>
-            <w:rPr>
-              <w:sz w:val="22"/>
-            </w:rPr>
-          </w:pPr>
-        </w:p>
+        <w:p/>
       </w:tc>
       <w:tc>
         <w:tcPr>
-          <w:tcW w:w="1803" w:type="dxa"/>
+          <w:tcW w:w="1519" w:type="dxa"/>
         </w:tcPr>
         <w:p>
           <w:pPr>
@@ -1974,7 +1928,7 @@
   </w:tbl>
   <w:p>
     <w:pPr>
-      <w:pStyle w:val="Header"/>
+      <w:pStyle w:val="En-tte"/>
       <w:rPr>
         <w:sz w:val="2"/>
         <w:szCs w:val="2"/>
@@ -3093,11 +3047,11 @@
       <w:sz w:val="18"/>
     </w:rPr>
   </w:style>
-  <w:style w:type="paragraph" w:styleId="Heading1">
+  <w:style w:type="paragraph" w:styleId="Titre1">
     <w:name w:val="heading 1"/>
     <w:basedOn w:val="Normal"/>
     <w:next w:val="Normal"/>
-    <w:link w:val="Heading1Char"/>
+    <w:link w:val="Titre1Car"/>
     <w:uiPriority w:val="9"/>
     <w:qFormat/>
     <w:rsid w:val="009B4792"/>
@@ -3119,11 +3073,11 @@
       <w:szCs w:val="32"/>
     </w:rPr>
   </w:style>
-  <w:style w:type="paragraph" w:styleId="Heading2">
+  <w:style w:type="paragraph" w:styleId="Titre2">
     <w:name w:val="heading 2"/>
     <w:basedOn w:val="Normal"/>
     <w:next w:val="Normal"/>
-    <w:link w:val="Heading2Char"/>
+    <w:link w:val="Titre2Car"/>
     <w:uiPriority w:val="9"/>
     <w:unhideWhenUsed/>
     <w:qFormat/>
@@ -3145,11 +3099,11 @@
       <w:lang w:val="en-US"/>
     </w:rPr>
   </w:style>
-  <w:style w:type="paragraph" w:styleId="Heading3">
+  <w:style w:type="paragraph" w:styleId="Titre3">
     <w:name w:val="heading 3"/>
     <w:basedOn w:val="Normal"/>
     <w:next w:val="Normal"/>
-    <w:link w:val="Heading3Char"/>
+    <w:link w:val="Titre3Car"/>
     <w:uiPriority w:val="9"/>
     <w:unhideWhenUsed/>
     <w:qFormat/>
@@ -3167,11 +3121,11 @@
       <w:szCs w:val="24"/>
     </w:rPr>
   </w:style>
-  <w:style w:type="paragraph" w:styleId="Heading4">
+  <w:style w:type="paragraph" w:styleId="Titre4">
     <w:name w:val="heading 4"/>
     <w:basedOn w:val="Normal"/>
     <w:next w:val="Normal"/>
-    <w:link w:val="Heading4Char"/>
+    <w:link w:val="Titre4Car"/>
     <w:uiPriority w:val="9"/>
     <w:semiHidden/>
     <w:unhideWhenUsed/>
@@ -3191,11 +3145,11 @@
       <w:szCs w:val="24"/>
     </w:rPr>
   </w:style>
-  <w:style w:type="paragraph" w:styleId="Heading5">
+  <w:style w:type="paragraph" w:styleId="Titre5">
     <w:name w:val="heading 5"/>
     <w:basedOn w:val="Normal"/>
     <w:next w:val="Normal"/>
-    <w:link w:val="Heading5Char"/>
+    <w:link w:val="Titre5Car"/>
     <w:uiPriority w:val="9"/>
     <w:semiHidden/>
     <w:unhideWhenUsed/>
@@ -3213,11 +3167,11 @@
       <w:bCs/>
     </w:rPr>
   </w:style>
-  <w:style w:type="paragraph" w:styleId="Heading6">
+  <w:style w:type="paragraph" w:styleId="Titre6">
     <w:name w:val="heading 6"/>
     <w:basedOn w:val="Normal"/>
     <w:next w:val="Normal"/>
-    <w:link w:val="Heading6Char"/>
+    <w:link w:val="Titre6Car"/>
     <w:uiPriority w:val="9"/>
     <w:semiHidden/>
     <w:unhideWhenUsed/>
@@ -3237,11 +3191,11 @@
       <w:iCs/>
     </w:rPr>
   </w:style>
-  <w:style w:type="paragraph" w:styleId="Heading7">
+  <w:style w:type="paragraph" w:styleId="Titre7">
     <w:name w:val="heading 7"/>
     <w:basedOn w:val="Normal"/>
     <w:next w:val="Normal"/>
-    <w:link w:val="Heading7Char"/>
+    <w:link w:val="Titre7Car"/>
     <w:uiPriority w:val="9"/>
     <w:semiHidden/>
     <w:unhideWhenUsed/>
@@ -3258,11 +3212,11 @@
       <w:iCs/>
     </w:rPr>
   </w:style>
-  <w:style w:type="paragraph" w:styleId="Heading8">
+  <w:style w:type="paragraph" w:styleId="Titre8">
     <w:name w:val="heading 8"/>
     <w:basedOn w:val="Normal"/>
     <w:next w:val="Normal"/>
-    <w:link w:val="Heading8Char"/>
+    <w:link w:val="Titre8Car"/>
     <w:uiPriority w:val="9"/>
     <w:semiHidden/>
     <w:unhideWhenUsed/>
@@ -3279,11 +3233,11 @@
       <w:bCs/>
     </w:rPr>
   </w:style>
-  <w:style w:type="paragraph" w:styleId="Heading9">
+  <w:style w:type="paragraph" w:styleId="Titre9">
     <w:name w:val="heading 9"/>
     <w:basedOn w:val="Normal"/>
     <w:next w:val="Normal"/>
-    <w:link w:val="Heading9Char"/>
+    <w:link w:val="Titre9Car"/>
     <w:uiPriority w:val="9"/>
     <w:semiHidden/>
     <w:unhideWhenUsed/>
@@ -3300,13 +3254,13 @@
       <w:iCs/>
     </w:rPr>
   </w:style>
-  <w:style w:type="character" w:default="1" w:styleId="DefaultParagraphFont">
+  <w:style w:type="character" w:default="1" w:styleId="Policepardfaut">
     <w:name w:val="Default Paragraph Font"/>
     <w:uiPriority w:val="1"/>
     <w:semiHidden/>
     <w:unhideWhenUsed/>
   </w:style>
-  <w:style w:type="table" w:default="1" w:styleId="TableNormal">
+  <w:style w:type="table" w:default="1" w:styleId="TableauNormal">
     <w:name w:val="Normal Table"/>
     <w:uiPriority w:val="99"/>
     <w:semiHidden/>
@@ -3321,16 +3275,16 @@
       </w:tblCellMar>
     </w:tblPr>
   </w:style>
-  <w:style w:type="numbering" w:default="1" w:styleId="NoList">
+  <w:style w:type="numbering" w:default="1" w:styleId="Aucuneliste">
     <w:name w:val="No List"/>
     <w:uiPriority w:val="99"/>
     <w:semiHidden/>
     <w:unhideWhenUsed/>
   </w:style>
-  <w:style w:type="paragraph" w:styleId="Header">
+  <w:style w:type="paragraph" w:styleId="En-tte">
     <w:name w:val="header"/>
     <w:basedOn w:val="Normal"/>
-    <w:link w:val="HeaderChar"/>
+    <w:link w:val="En-tteCar"/>
     <w:uiPriority w:val="99"/>
     <w:unhideWhenUsed/>
     <w:rsid w:val="00440510"/>
@@ -3342,17 +3296,17 @@
       <w:spacing w:after="0" w:line="240" w:lineRule="auto"/>
     </w:pPr>
   </w:style>
-  <w:style w:type="character" w:customStyle="1" w:styleId="HeaderChar">
-    <w:name w:val="Header Char"/>
-    <w:basedOn w:val="DefaultParagraphFont"/>
-    <w:link w:val="Header"/>
+  <w:style w:type="character" w:customStyle="1" w:styleId="En-tteCar">
+    <w:name w:val="En-tête Car"/>
+    <w:basedOn w:val="Policepardfaut"/>
+    <w:link w:val="En-tte"/>
     <w:uiPriority w:val="99"/>
     <w:rsid w:val="00440510"/>
   </w:style>
-  <w:style w:type="paragraph" w:styleId="Footer">
+  <w:style w:type="paragraph" w:styleId="Pieddepage">
     <w:name w:val="footer"/>
     <w:basedOn w:val="Normal"/>
-    <w:link w:val="FooterChar"/>
+    <w:link w:val="PieddepageCar"/>
     <w:uiPriority w:val="99"/>
     <w:unhideWhenUsed/>
     <w:rsid w:val="00440510"/>
@@ -3364,17 +3318,17 @@
       <w:spacing w:after="0" w:line="240" w:lineRule="auto"/>
     </w:pPr>
   </w:style>
-  <w:style w:type="character" w:customStyle="1" w:styleId="FooterChar">
-    <w:name w:val="Footer Char"/>
-    <w:basedOn w:val="DefaultParagraphFont"/>
-    <w:link w:val="Footer"/>
+  <w:style w:type="character" w:customStyle="1" w:styleId="PieddepageCar">
+    <w:name w:val="Pied de page Car"/>
+    <w:basedOn w:val="Policepardfaut"/>
+    <w:link w:val="Pieddepage"/>
     <w:uiPriority w:val="99"/>
     <w:rsid w:val="00440510"/>
   </w:style>
-  <w:style w:type="character" w:customStyle="1" w:styleId="Heading1Char">
-    <w:name w:val="Heading 1 Char"/>
-    <w:basedOn w:val="DefaultParagraphFont"/>
-    <w:link w:val="Heading1"/>
+  <w:style w:type="character" w:customStyle="1" w:styleId="Titre1Car">
+    <w:name w:val="Titre 1 Car"/>
+    <w:basedOn w:val="Policepardfaut"/>
+    <w:link w:val="Titre1"/>
     <w:uiPriority w:val="9"/>
     <w:rsid w:val="009B4792"/>
     <w:rPr>
@@ -3388,10 +3342,10 @@
       <w:szCs w:val="32"/>
     </w:rPr>
   </w:style>
-  <w:style w:type="character" w:customStyle="1" w:styleId="Heading2Char">
-    <w:name w:val="Heading 2 Char"/>
-    <w:basedOn w:val="DefaultParagraphFont"/>
-    <w:link w:val="Heading2"/>
+  <w:style w:type="character" w:customStyle="1" w:styleId="Titre2Car">
+    <w:name w:val="Titre 2 Car"/>
+    <w:basedOn w:val="Policepardfaut"/>
+    <w:link w:val="Titre2"/>
     <w:uiPriority w:val="9"/>
     <w:rsid w:val="004205A6"/>
     <w:rPr>
@@ -3404,10 +3358,10 @@
       <w:lang w:val="en-US"/>
     </w:rPr>
   </w:style>
-  <w:style w:type="character" w:customStyle="1" w:styleId="Heading3Char">
-    <w:name w:val="Heading 3 Char"/>
-    <w:basedOn w:val="DefaultParagraphFont"/>
-    <w:link w:val="Heading3"/>
+  <w:style w:type="character" w:customStyle="1" w:styleId="Titre3Car">
+    <w:name w:val="Titre 3 Car"/>
+    <w:basedOn w:val="Policepardfaut"/>
+    <w:link w:val="Titre3"/>
     <w:uiPriority w:val="9"/>
     <w:rsid w:val="00320EB3"/>
     <w:rPr>
@@ -3417,10 +3371,10 @@
       <w:szCs w:val="24"/>
     </w:rPr>
   </w:style>
-  <w:style w:type="character" w:customStyle="1" w:styleId="Heading4Char">
-    <w:name w:val="Heading 4 Char"/>
-    <w:basedOn w:val="DefaultParagraphFont"/>
-    <w:link w:val="Heading4"/>
+  <w:style w:type="character" w:customStyle="1" w:styleId="Titre4Car">
+    <w:name w:val="Titre 4 Car"/>
+    <w:basedOn w:val="Policepardfaut"/>
+    <w:link w:val="Titre4"/>
     <w:uiPriority w:val="9"/>
     <w:semiHidden/>
     <w:rsid w:val="00320EB3"/>
@@ -3432,10 +3386,10 @@
       <w:szCs w:val="24"/>
     </w:rPr>
   </w:style>
-  <w:style w:type="character" w:customStyle="1" w:styleId="Heading5Char">
-    <w:name w:val="Heading 5 Char"/>
-    <w:basedOn w:val="DefaultParagraphFont"/>
-    <w:link w:val="Heading5"/>
+  <w:style w:type="character" w:customStyle="1" w:styleId="Titre5Car">
+    <w:name w:val="Titre 5 Car"/>
+    <w:basedOn w:val="Policepardfaut"/>
+    <w:link w:val="Titre5"/>
     <w:uiPriority w:val="9"/>
     <w:semiHidden/>
     <w:rsid w:val="00320EB3"/>
@@ -3445,10 +3399,10 @@
       <w:bCs/>
     </w:rPr>
   </w:style>
-  <w:style w:type="character" w:customStyle="1" w:styleId="Heading6Char">
-    <w:name w:val="Heading 6 Char"/>
-    <w:basedOn w:val="DefaultParagraphFont"/>
-    <w:link w:val="Heading6"/>
+  <w:style w:type="character" w:customStyle="1" w:styleId="Titre6Car">
+    <w:name w:val="Titre 6 Car"/>
+    <w:basedOn w:val="Policepardfaut"/>
+    <w:link w:val="Titre6"/>
     <w:uiPriority w:val="9"/>
     <w:semiHidden/>
     <w:rsid w:val="00320EB3"/>
@@ -3460,10 +3414,10 @@
       <w:iCs/>
     </w:rPr>
   </w:style>
-  <w:style w:type="character" w:customStyle="1" w:styleId="Heading7Char">
-    <w:name w:val="Heading 7 Char"/>
-    <w:basedOn w:val="DefaultParagraphFont"/>
-    <w:link w:val="Heading7"/>
+  <w:style w:type="character" w:customStyle="1" w:styleId="Titre7Car">
+    <w:name w:val="Titre 7 Car"/>
+    <w:basedOn w:val="Policepardfaut"/>
+    <w:link w:val="Titre7"/>
     <w:uiPriority w:val="9"/>
     <w:semiHidden/>
     <w:rsid w:val="00320EB3"/>
@@ -3472,10 +3426,10 @@
       <w:iCs/>
     </w:rPr>
   </w:style>
-  <w:style w:type="character" w:customStyle="1" w:styleId="Heading8Char">
-    <w:name w:val="Heading 8 Char"/>
-    <w:basedOn w:val="DefaultParagraphFont"/>
-    <w:link w:val="Heading8"/>
+  <w:style w:type="character" w:customStyle="1" w:styleId="Titre8Car">
+    <w:name w:val="Titre 8 Car"/>
+    <w:basedOn w:val="Policepardfaut"/>
+    <w:link w:val="Titre8"/>
     <w:uiPriority w:val="9"/>
     <w:semiHidden/>
     <w:rsid w:val="00320EB3"/>
@@ -3484,10 +3438,10 @@
       <w:bCs/>
     </w:rPr>
   </w:style>
-  <w:style w:type="character" w:customStyle="1" w:styleId="Heading9Char">
-    <w:name w:val="Heading 9 Char"/>
-    <w:basedOn w:val="DefaultParagraphFont"/>
-    <w:link w:val="Heading9"/>
+  <w:style w:type="character" w:customStyle="1" w:styleId="Titre9Car">
+    <w:name w:val="Titre 9 Car"/>
+    <w:basedOn w:val="Policepardfaut"/>
+    <w:link w:val="Titre9"/>
     <w:uiPriority w:val="9"/>
     <w:semiHidden/>
     <w:rsid w:val="00320EB3"/>
@@ -3496,11 +3450,11 @@
       <w:iCs/>
     </w:rPr>
   </w:style>
-  <w:style w:type="paragraph" w:styleId="Title">
+  <w:style w:type="paragraph" w:styleId="Titre">
     <w:name w:val="Title"/>
     <w:basedOn w:val="Normal"/>
     <w:next w:val="Normal"/>
-    <w:link w:val="TitleChar"/>
+    <w:link w:val="TitreCar"/>
     <w:uiPriority w:val="10"/>
     <w:qFormat/>
     <w:rsid w:val="00F677AA"/>
@@ -3516,10 +3470,10 @@
       <w:szCs w:val="36"/>
     </w:rPr>
   </w:style>
-  <w:style w:type="character" w:customStyle="1" w:styleId="TitleChar">
-    <w:name w:val="Title Char"/>
-    <w:basedOn w:val="DefaultParagraphFont"/>
-    <w:link w:val="Title"/>
+  <w:style w:type="character" w:customStyle="1" w:styleId="TitreCar">
+    <w:name w:val="Titre Car"/>
+    <w:basedOn w:val="Policepardfaut"/>
+    <w:link w:val="Titre"/>
     <w:uiPriority w:val="10"/>
     <w:rsid w:val="00F677AA"/>
     <w:rPr>
@@ -3530,11 +3484,11 @@
       <w:szCs w:val="36"/>
     </w:rPr>
   </w:style>
-  <w:style w:type="paragraph" w:styleId="Subtitle">
+  <w:style w:type="paragraph" w:styleId="Sous-titre">
     <w:name w:val="Subtitle"/>
     <w:basedOn w:val="Normal"/>
     <w:next w:val="Normal"/>
-    <w:link w:val="SubtitleChar"/>
+    <w:link w:val="Sous-titreCar"/>
     <w:uiPriority w:val="11"/>
     <w:qFormat/>
     <w:rsid w:val="006B31C7"/>
@@ -3550,10 +3504,10 @@
       <w:szCs w:val="24"/>
     </w:rPr>
   </w:style>
-  <w:style w:type="character" w:customStyle="1" w:styleId="SubtitleChar">
-    <w:name w:val="Subtitle Char"/>
-    <w:basedOn w:val="DefaultParagraphFont"/>
-    <w:link w:val="Subtitle"/>
+  <w:style w:type="character" w:customStyle="1" w:styleId="Sous-titreCar">
+    <w:name w:val="Sous-titre Car"/>
+    <w:basedOn w:val="Policepardfaut"/>
+    <w:link w:val="Sous-titre"/>
     <w:uiPriority w:val="11"/>
     <w:rsid w:val="006B31C7"/>
     <w:rPr>
@@ -3563,9 +3517,9 @@
       <w:szCs w:val="24"/>
     </w:rPr>
   </w:style>
-  <w:style w:type="character" w:styleId="Strong">
+  <w:style w:type="character" w:styleId="lev">
     <w:name w:val="Strong"/>
-    <w:basedOn w:val="DefaultParagraphFont"/>
+    <w:basedOn w:val="Policepardfaut"/>
     <w:uiPriority w:val="22"/>
     <w:qFormat/>
     <w:rsid w:val="00320EB3"/>
@@ -3575,9 +3529,9 @@
       <w:color w:val="auto"/>
     </w:rPr>
   </w:style>
-  <w:style w:type="character" w:styleId="Emphasis">
+  <w:style w:type="character" w:styleId="Accentuation">
     <w:name w:val="Emphasis"/>
-    <w:basedOn w:val="DefaultParagraphFont"/>
+    <w:basedOn w:val="Policepardfaut"/>
     <w:uiPriority w:val="20"/>
     <w:qFormat/>
     <w:rsid w:val="00320EB3"/>
@@ -3587,9 +3541,9 @@
       <w:color w:val="auto"/>
     </w:rPr>
   </w:style>
-  <w:style w:type="paragraph" w:styleId="NoSpacing">
+  <w:style w:type="paragraph" w:styleId="Sansinterligne">
     <w:name w:val="No Spacing"/>
-    <w:link w:val="NoSpacingChar"/>
+    <w:link w:val="SansinterligneCar"/>
     <w:uiPriority w:val="1"/>
     <w:qFormat/>
     <w:rsid w:val="00320EB3"/>
@@ -3597,7 +3551,7 @@
       <w:spacing w:after="0" w:line="240" w:lineRule="auto"/>
     </w:pPr>
   </w:style>
-  <w:style w:type="paragraph" w:styleId="ListParagraph">
+  <w:style w:type="paragraph" w:styleId="Paragraphedeliste">
     <w:name w:val="List Paragraph"/>
     <w:basedOn w:val="Normal"/>
     <w:uiPriority w:val="34"/>
@@ -3608,11 +3562,11 @@
       <w:contextualSpacing/>
     </w:pPr>
   </w:style>
-  <w:style w:type="paragraph" w:styleId="Quote">
+  <w:style w:type="paragraph" w:styleId="Citation">
     <w:name w:val="Quote"/>
     <w:basedOn w:val="Normal"/>
     <w:next w:val="Normal"/>
-    <w:link w:val="QuoteChar"/>
+    <w:link w:val="CitationCar"/>
     <w:uiPriority w:val="29"/>
     <w:qFormat/>
     <w:rsid w:val="00320EB3"/>
@@ -3629,10 +3583,10 @@
       <w:szCs w:val="24"/>
     </w:rPr>
   </w:style>
-  <w:style w:type="character" w:customStyle="1" w:styleId="QuoteChar">
-    <w:name w:val="Quote Char"/>
-    <w:basedOn w:val="DefaultParagraphFont"/>
-    <w:link w:val="Quote"/>
+  <w:style w:type="character" w:customStyle="1" w:styleId="CitationCar">
+    <w:name w:val="Citation Car"/>
+    <w:basedOn w:val="Policepardfaut"/>
+    <w:link w:val="Citation"/>
     <w:uiPriority w:val="29"/>
     <w:rsid w:val="00320EB3"/>
     <w:rPr>
@@ -3643,11 +3597,11 @@
       <w:szCs w:val="24"/>
     </w:rPr>
   </w:style>
-  <w:style w:type="paragraph" w:styleId="IntenseQuote">
+  <w:style w:type="paragraph" w:styleId="Citationintense">
     <w:name w:val="Intense Quote"/>
     <w:basedOn w:val="Normal"/>
     <w:next w:val="Normal"/>
-    <w:link w:val="IntenseQuoteChar"/>
+    <w:link w:val="CitationintenseCar"/>
     <w:uiPriority w:val="30"/>
     <w:qFormat/>
     <w:rsid w:val="00320EB3"/>
@@ -3662,10 +3616,10 @@
       <w:szCs w:val="26"/>
     </w:rPr>
   </w:style>
-  <w:style w:type="character" w:customStyle="1" w:styleId="IntenseQuoteChar">
-    <w:name w:val="Intense Quote Char"/>
-    <w:basedOn w:val="DefaultParagraphFont"/>
-    <w:link w:val="IntenseQuote"/>
+  <w:style w:type="character" w:customStyle="1" w:styleId="CitationintenseCar">
+    <w:name w:val="Citation intense Car"/>
+    <w:basedOn w:val="Policepardfaut"/>
+    <w:link w:val="Citationintense"/>
     <w:uiPriority w:val="30"/>
     <w:rsid w:val="00320EB3"/>
     <w:rPr>
@@ -3674,9 +3628,9 @@
       <w:szCs w:val="26"/>
     </w:rPr>
   </w:style>
-  <w:style w:type="character" w:styleId="SubtleEmphasis">
+  <w:style w:type="character" w:styleId="Accentuationlgre">
     <w:name w:val="Subtle Emphasis"/>
-    <w:basedOn w:val="DefaultParagraphFont"/>
+    <w:basedOn w:val="Policepardfaut"/>
     <w:uiPriority w:val="19"/>
     <w:qFormat/>
     <w:rsid w:val="00320EB3"/>
@@ -3686,9 +3640,9 @@
       <w:color w:val="auto"/>
     </w:rPr>
   </w:style>
-  <w:style w:type="character" w:styleId="IntenseEmphasis">
+  <w:style w:type="character" w:styleId="Accentuationintense">
     <w:name w:val="Intense Emphasis"/>
-    <w:basedOn w:val="DefaultParagraphFont"/>
+    <w:basedOn w:val="Policepardfaut"/>
     <w:uiPriority w:val="21"/>
     <w:qFormat/>
     <w:rsid w:val="00320EB3"/>
@@ -3700,9 +3654,9 @@
       <w:color w:val="auto"/>
     </w:rPr>
   </w:style>
-  <w:style w:type="character" w:styleId="SubtleReference">
+  <w:style w:type="character" w:styleId="Rfrencelgre">
     <w:name w:val="Subtle Reference"/>
-    <w:basedOn w:val="DefaultParagraphFont"/>
+    <w:basedOn w:val="Policepardfaut"/>
     <w:uiPriority w:val="31"/>
     <w:qFormat/>
     <w:rsid w:val="00320EB3"/>
@@ -3712,9 +3666,9 @@
       <w:u w:val="single" w:color="7F7F7F" w:themeColor="text1" w:themeTint="80"/>
     </w:rPr>
   </w:style>
-  <w:style w:type="character" w:styleId="IntenseReference">
+  <w:style w:type="character" w:styleId="Rfrenceintense">
     <w:name w:val="Intense Reference"/>
-    <w:basedOn w:val="DefaultParagraphFont"/>
+    <w:basedOn w:val="Policepardfaut"/>
     <w:uiPriority w:val="32"/>
     <w:qFormat/>
     <w:rsid w:val="00320EB3"/>
@@ -3726,9 +3680,9 @@
       <w:u w:val="single"/>
     </w:rPr>
   </w:style>
-  <w:style w:type="character" w:styleId="BookTitle">
+  <w:style w:type="character" w:styleId="Titredulivre">
     <w:name w:val="Book Title"/>
-    <w:basedOn w:val="DefaultParagraphFont"/>
+    <w:basedOn w:val="Policepardfaut"/>
     <w:uiPriority w:val="33"/>
     <w:qFormat/>
     <w:rsid w:val="00320EB3"/>
@@ -3739,9 +3693,9 @@
       <w:color w:val="auto"/>
     </w:rPr>
   </w:style>
-  <w:style w:type="paragraph" w:styleId="TOCHeading">
+  <w:style w:type="paragraph" w:styleId="En-ttedetabledesmatires">
     <w:name w:val="TOC Heading"/>
-    <w:basedOn w:val="Heading1"/>
+    <w:basedOn w:val="Titre1"/>
     <w:next w:val="Normal"/>
     <w:uiPriority w:val="39"/>
     <w:unhideWhenUsed/>
@@ -3751,7 +3705,7 @@
       <w:outlineLvl w:val="9"/>
     </w:pPr>
   </w:style>
-  <w:style w:type="paragraph" w:styleId="Caption">
+  <w:style w:type="paragraph" w:styleId="Lgende">
     <w:name w:val="caption"/>
     <w:basedOn w:val="Normal"/>
     <w:next w:val="Normal"/>
@@ -3766,9 +3720,9 @@
       <w:szCs w:val="18"/>
     </w:rPr>
   </w:style>
-  <w:style w:type="character" w:styleId="PlaceholderText">
+  <w:style w:type="character" w:styleId="Textedelespacerserv">
     <w:name w:val="Placeholder Text"/>
-    <w:basedOn w:val="DefaultParagraphFont"/>
+    <w:basedOn w:val="Policepardfaut"/>
     <w:uiPriority w:val="99"/>
     <w:semiHidden/>
     <w:rsid w:val="00DB72FA"/>
@@ -3776,9 +3730,9 @@
       <w:color w:val="666666"/>
     </w:rPr>
   </w:style>
-  <w:style w:type="character" w:styleId="Hyperlink">
+  <w:style w:type="character" w:styleId="Lienhypertexte">
     <w:name w:val="Hyperlink"/>
-    <w:basedOn w:val="DefaultParagraphFont"/>
+    <w:basedOn w:val="Policepardfaut"/>
     <w:uiPriority w:val="99"/>
     <w:unhideWhenUsed/>
     <w:rsid w:val="00B3083A"/>
@@ -3787,9 +3741,9 @@
       <w:u w:val="single"/>
     </w:rPr>
   </w:style>
-  <w:style w:type="character" w:styleId="UnresolvedMention">
+  <w:style w:type="character" w:styleId="Mentionnonrsolue">
     <w:name w:val="Unresolved Mention"/>
-    <w:basedOn w:val="DefaultParagraphFont"/>
+    <w:basedOn w:val="Policepardfaut"/>
     <w:uiPriority w:val="99"/>
     <w:semiHidden/>
     <w:unhideWhenUsed/>
@@ -3799,9 +3753,9 @@
       <w:shd w:val="clear" w:color="auto" w:fill="E1DFDD"/>
     </w:rPr>
   </w:style>
-  <w:style w:type="table" w:styleId="TableGrid">
+  <w:style w:type="table" w:styleId="Grilledutableau">
     <w:name w:val="Table Grid"/>
-    <w:basedOn w:val="TableNormal"/>
+    <w:basedOn w:val="TableauNormal"/>
     <w:uiPriority w:val="39"/>
     <w:rsid w:val="005F4F80"/>
     <w:pPr>
@@ -3818,14 +3772,14 @@
       </w:tblBorders>
     </w:tblPr>
   </w:style>
-  <w:style w:type="character" w:customStyle="1" w:styleId="NoSpacingChar">
-    <w:name w:val="No Spacing Char"/>
-    <w:basedOn w:val="DefaultParagraphFont"/>
-    <w:link w:val="NoSpacing"/>
+  <w:style w:type="character" w:customStyle="1" w:styleId="SansinterligneCar">
+    <w:name w:val="Sans interligne Car"/>
+    <w:basedOn w:val="Policepardfaut"/>
+    <w:link w:val="Sansinterligne"/>
     <w:uiPriority w:val="1"/>
     <w:rsid w:val="00C51703"/>
   </w:style>
-  <w:style w:type="paragraph" w:styleId="TOC1">
+  <w:style w:type="paragraph" w:styleId="TM1">
     <w:name w:val="toc 1"/>
     <w:basedOn w:val="Normal"/>
     <w:next w:val="Normal"/>
@@ -3841,7 +3795,7 @@
       <w:szCs w:val="20"/>
     </w:rPr>
   </w:style>
-  <w:style w:type="paragraph" w:styleId="TOC2">
+  <w:style w:type="paragraph" w:styleId="TM2">
     <w:name w:val="toc 2"/>
     <w:basedOn w:val="Normal"/>
     <w:next w:val="Normal"/>
@@ -3861,7 +3815,7 @@
       <w:szCs w:val="20"/>
     </w:rPr>
   </w:style>
-  <w:style w:type="paragraph" w:styleId="TOC3">
+  <w:style w:type="paragraph" w:styleId="TM3">
     <w:name w:val="toc 3"/>
     <w:basedOn w:val="Normal"/>
     <w:next w:val="Normal"/>
@@ -3879,7 +3833,7 @@
       <w:szCs w:val="20"/>
     </w:rPr>
   </w:style>
-  <w:style w:type="paragraph" w:styleId="TOC4">
+  <w:style w:type="paragraph" w:styleId="TM4">
     <w:name w:val="toc 4"/>
     <w:basedOn w:val="Normal"/>
     <w:next w:val="Normal"/>
@@ -3895,7 +3849,7 @@
       <w:szCs w:val="18"/>
     </w:rPr>
   </w:style>
-  <w:style w:type="paragraph" w:styleId="TOC5">
+  <w:style w:type="paragraph" w:styleId="TM5">
     <w:name w:val="toc 5"/>
     <w:basedOn w:val="Normal"/>
     <w:next w:val="Normal"/>
@@ -3911,7 +3865,7 @@
       <w:szCs w:val="18"/>
     </w:rPr>
   </w:style>
-  <w:style w:type="paragraph" w:styleId="TOC6">
+  <w:style w:type="paragraph" w:styleId="TM6">
     <w:name w:val="toc 6"/>
     <w:basedOn w:val="Normal"/>
     <w:next w:val="Normal"/>
@@ -3927,7 +3881,7 @@
       <w:szCs w:val="18"/>
     </w:rPr>
   </w:style>
-  <w:style w:type="paragraph" w:styleId="TOC7">
+  <w:style w:type="paragraph" w:styleId="TM7">
     <w:name w:val="toc 7"/>
     <w:basedOn w:val="Normal"/>
     <w:next w:val="Normal"/>
@@ -3943,7 +3897,7 @@
       <w:szCs w:val="18"/>
     </w:rPr>
   </w:style>
-  <w:style w:type="paragraph" w:styleId="TOC8">
+  <w:style w:type="paragraph" w:styleId="TM8">
     <w:name w:val="toc 8"/>
     <w:basedOn w:val="Normal"/>
     <w:next w:val="Normal"/>
@@ -3959,7 +3913,7 @@
       <w:szCs w:val="18"/>
     </w:rPr>
   </w:style>
-  <w:style w:type="paragraph" w:styleId="TOC9">
+  <w:style w:type="paragraph" w:styleId="TM9">
     <w:name w:val="toc 9"/>
     <w:basedOn w:val="Normal"/>
     <w:next w:val="Normal"/>
@@ -3975,9 +3929,9 @@
       <w:szCs w:val="18"/>
     </w:rPr>
   </w:style>
-  <w:style w:type="character" w:styleId="FollowedHyperlink">
+  <w:style w:type="character" w:styleId="Lienhypertextesuivivisit">
     <w:name w:val="FollowedHyperlink"/>
-    <w:basedOn w:val="DefaultParagraphFont"/>
+    <w:basedOn w:val="Policepardfaut"/>
     <w:uiPriority w:val="99"/>
     <w:semiHidden/>
     <w:unhideWhenUsed/>
@@ -4014,7 +3968,7 @@
   </w:style>
   <w:style w:type="paragraph" w:customStyle="1" w:styleId="Titre2Bleu">
     <w:name w:val="Titre 2 Bleu"/>
-    <w:basedOn w:val="Heading2"/>
+    <w:basedOn w:val="Titre2"/>
     <w:next w:val="Normal"/>
     <w:qFormat/>
     <w:rsid w:val="004205A6"/>
@@ -4033,12 +3987,12 @@
   </w:style>
   <w:style w:type="character" w:customStyle="1" w:styleId="normaltextrun">
     <w:name w:val="normaltextrun"/>
-    <w:basedOn w:val="DefaultParagraphFont"/>
+    <w:basedOn w:val="Policepardfaut"/>
     <w:rsid w:val="007756CC"/>
   </w:style>
   <w:style w:type="character" w:customStyle="1" w:styleId="eop">
     <w:name w:val="eop"/>
-    <w:basedOn w:val="DefaultParagraphFont"/>
+    <w:basedOn w:val="Policepardfaut"/>
     <w:rsid w:val="007756CC"/>
   </w:style>
   <w:style w:type="paragraph" w:customStyle="1" w:styleId="paragraph">
@@ -4055,9 +4009,9 @@
       <w:lang w:eastAsia="fr-FR"/>
     </w:rPr>
   </w:style>
-  <w:style w:type="table" w:styleId="GridTable7Colorful-Accent2">
+  <w:style w:type="table" w:styleId="TableauGrille7Couleur-Accentuation2">
     <w:name w:val="Grid Table 7 Colorful Accent 2"/>
-    <w:basedOn w:val="TableNormal"/>
+    <w:basedOn w:val="TableauNormal"/>
     <w:uiPriority w:val="52"/>
     <w:rsid w:val="00372C51"/>
     <w:pPr>
@@ -4194,9 +4148,9 @@
       </w:tcPr>
     </w:tblStylePr>
   </w:style>
-  <w:style w:type="table" w:styleId="ListTable2-Accent4">
+  <w:style w:type="table" w:styleId="TableauListe2-Accentuation4">
     <w:name w:val="List Table 2 Accent 4"/>
-    <w:basedOn w:val="TableNormal"/>
+    <w:basedOn w:val="TableauNormal"/>
     <w:uiPriority w:val="47"/>
     <w:rsid w:val="00372C51"/>
     <w:pPr>
@@ -4248,9 +4202,9 @@
       </w:tcPr>
     </w:tblStylePr>
   </w:style>
-  <w:style w:type="table" w:styleId="ListTable2">
+  <w:style w:type="table" w:styleId="TableauListe2">
     <w:name w:val="List Table 2"/>
-    <w:basedOn w:val="TableNormal"/>
+    <w:basedOn w:val="TableauNormal"/>
     <w:uiPriority w:val="47"/>
     <w:rsid w:val="00777081"/>
     <w:pPr>
@@ -4302,9 +4256,9 @@
       </w:tcPr>
     </w:tblStylePr>
   </w:style>
-  <w:style w:type="table" w:styleId="ListTable6Colorful-Accent6">
+  <w:style w:type="table" w:styleId="TableauListe6Couleur-Accentuation6">
     <w:name w:val="List Table 6 Colorful Accent 6"/>
-    <w:basedOn w:val="TableNormal"/>
+    <w:basedOn w:val="TableauNormal"/>
     <w:uiPriority w:val="51"/>
     <w:rsid w:val="00CE069A"/>
     <w:pPr>

</xml_diff>